<commit_message>
sending presentation marks to claire anne
</commit_message>
<xml_diff>
--- a/marking/PG_marksheet_2017.docx
+++ b/marking/PG_marksheet_2017.docx
@@ -71,7 +71,7 @@
       <w:tblPr>
         <w:tblW w:w="9322" w:type="dxa"/>
         <w:jc w:val="left"/>
-        <w:tblInd w:w="0" w:type="dxa"/>
+        <w:tblInd w:w="-5" w:type="dxa"/>
         <w:tblBorders>
           <w:top w:val="single" w:sz="4" w:space="0" w:color="00000A"/>
           <w:left w:val="single" w:sz="4" w:space="0" w:color="00000A"/>
@@ -82,7 +82,7 @@
         </w:tblBorders>
         <w:tblCellMar>
           <w:top w:w="0" w:type="dxa"/>
-          <w:left w:w="108" w:type="dxa"/>
+          <w:left w:w="103" w:type="dxa"/>
           <w:bottom w:w="0" w:type="dxa"/>
           <w:right w:w="108" w:type="dxa"/>
         </w:tblCellMar>
@@ -90,8 +90,8 @@
       </w:tblPr>
       <w:tblGrid>
         <w:gridCol w:w="2791"/>
-        <w:gridCol w:w="2806"/>
-        <w:gridCol w:w="1882"/>
+        <w:gridCol w:w="2805"/>
+        <w:gridCol w:w="1883"/>
         <w:gridCol w:w="1842"/>
       </w:tblGrid>
       <w:tr>
@@ -111,7 +111,7 @@
             </w:tcBorders>
             <w:shd w:color="auto" w:fill="CCC0D9" w:themeFill="accent4" w:themeFillTint="66" w:val="clear"/>
             <w:tcMar>
-              <w:left w:w="108" w:type="dxa"/>
+              <w:left w:w="103" w:type="dxa"/>
             </w:tcMar>
             <w:vAlign w:val="center"/>
           </w:tcPr>
@@ -149,7 +149,7 @@
             </w:tcBorders>
             <w:shd w:color="auto" w:fill="auto" w:val="clear"/>
             <w:tcMar>
-              <w:left w:w="108" w:type="dxa"/>
+              <w:left w:w="103" w:type="dxa"/>
             </w:tcMar>
             <w:vAlign w:val="center"/>
           </w:tcPr>
@@ -190,7 +190,7 @@
             </w:tcBorders>
             <w:shd w:color="auto" w:fill="CCC0D9" w:themeFill="accent4" w:themeFillTint="66" w:val="clear"/>
             <w:tcMar>
-              <w:left w:w="108" w:type="dxa"/>
+              <w:left w:w="103" w:type="dxa"/>
             </w:tcMar>
             <w:vAlign w:val="center"/>
           </w:tcPr>
@@ -228,7 +228,7 @@
             </w:tcBorders>
             <w:shd w:color="auto" w:fill="auto" w:val="clear"/>
             <w:tcMar>
-              <w:left w:w="108" w:type="dxa"/>
+              <w:left w:w="103" w:type="dxa"/>
             </w:tcMar>
             <w:vAlign w:val="center"/>
           </w:tcPr>
@@ -269,7 +269,7 @@
             </w:tcBorders>
             <w:shd w:color="auto" w:fill="CCC0D9" w:themeFill="accent4" w:themeFillTint="66" w:val="clear"/>
             <w:tcMar>
-              <w:left w:w="108" w:type="dxa"/>
+              <w:left w:w="103" w:type="dxa"/>
             </w:tcMar>
             <w:vAlign w:val="center"/>
           </w:tcPr>
@@ -295,7 +295,7 @@
         </w:tc>
         <w:tc>
           <w:tcPr>
-            <w:tcW w:w="2806" w:type="dxa"/>
+            <w:tcW w:w="2805" w:type="dxa"/>
             <w:tcBorders>
               <w:top w:val="single" w:sz="4" w:space="0" w:color="00000A"/>
               <w:left w:val="single" w:sz="4" w:space="0" w:color="00000A"/>
@@ -306,7 +306,7 @@
             </w:tcBorders>
             <w:shd w:color="auto" w:fill="auto" w:val="clear"/>
             <w:tcMar>
-              <w:left w:w="108" w:type="dxa"/>
+              <w:left w:w="103" w:type="dxa"/>
             </w:tcMar>
             <w:vAlign w:val="center"/>
           </w:tcPr>
@@ -332,7 +332,7 @@
         </w:tc>
         <w:tc>
           <w:tcPr>
-            <w:tcW w:w="1882" w:type="dxa"/>
+            <w:tcW w:w="1883" w:type="dxa"/>
             <w:tcBorders>
               <w:top w:val="single" w:sz="4" w:space="0" w:color="00000A"/>
               <w:left w:val="single" w:sz="4" w:space="0" w:color="00000A"/>
@@ -343,7 +343,7 @@
             </w:tcBorders>
             <w:shd w:color="auto" w:fill="CCC0D9" w:themeFill="accent4" w:themeFillTint="66" w:val="clear"/>
             <w:tcMar>
-              <w:left w:w="108" w:type="dxa"/>
+              <w:left w:w="103" w:type="dxa"/>
             </w:tcMar>
             <w:vAlign w:val="center"/>
           </w:tcPr>
@@ -380,7 +380,7 @@
             </w:tcBorders>
             <w:shd w:color="auto" w:fill="auto" w:val="clear"/>
             <w:tcMar>
-              <w:left w:w="108" w:type="dxa"/>
+              <w:left w:w="103" w:type="dxa"/>
             </w:tcMar>
             <w:vAlign w:val="center"/>
           </w:tcPr>
@@ -432,7 +432,7 @@
       <w:tblPr>
         <w:tblW w:w="9356" w:type="dxa"/>
         <w:jc w:val="left"/>
-        <w:tblInd w:w="-34" w:type="dxa"/>
+        <w:tblInd w:w="-39" w:type="dxa"/>
         <w:tblBorders>
           <w:top w:val="single" w:sz="4" w:space="0" w:color="00000A"/>
           <w:left w:val="single" w:sz="4" w:space="0" w:color="00000A"/>
@@ -443,7 +443,7 @@
         </w:tblBorders>
         <w:tblCellMar>
           <w:top w:w="0" w:type="dxa"/>
-          <w:left w:w="108" w:type="dxa"/>
+          <w:left w:w="103" w:type="dxa"/>
           <w:bottom w:w="0" w:type="dxa"/>
           <w:right w:w="108" w:type="dxa"/>
         </w:tblCellMar>
@@ -469,7 +469,7 @@
             </w:tcBorders>
             <w:shd w:fill="auto" w:val="clear"/>
             <w:tcMar>
-              <w:left w:w="108" w:type="dxa"/>
+              <w:left w:w="103" w:type="dxa"/>
             </w:tcMar>
           </w:tcPr>
           <w:p>
@@ -512,15 +512,63 @@
             </w:pPr>
             <w:r>
               <w:rPr>
+                <w:rFonts w:ascii="Calibri" w:hAnsi="Calibri" w:asciiTheme="minorHAnsi" w:hAnsiTheme="minorHAnsi"/>
+              </w:rPr>
+              <w:t>Group socl923_group_presentation_feedback1.Sheet1.groups</w:t>
+            </w:r>
+          </w:p>
+          <w:p>
+            <w:pPr>
+              <w:pStyle w:val="Normal"/>
+              <w:rPr>
+                <w:rFonts w:ascii="Calibri" w:hAnsi="Calibri" w:asciiTheme="minorHAnsi" w:hAnsiTheme="minorHAnsi"/>
+              </w:rPr>
+            </w:pPr>
+            <w:r>
+              <w:rPr>
                 <w:rFonts w:asciiTheme="minorHAnsi" w:hAnsiTheme="minorHAnsi" w:ascii="Calibri" w:hAnsi="Calibri"/>
               </w:rPr>
-              <w:t xml:space="preserve">Group </w:t>
-            </w:r>
+            </w:r>
+          </w:p>
+          <w:p>
+            <w:pPr>
+              <w:pStyle w:val="Normal"/>
+              <w:rPr>
+                <w:rFonts w:ascii="Calibri" w:hAnsi="Calibri" w:asciiTheme="minorHAnsi" w:hAnsiTheme="minorHAnsi"/>
+              </w:rPr>
+            </w:pPr>
+            <w:r>
+              <w:rPr>
+                <w:rFonts w:ascii="Calibri" w:hAnsi="Calibri" w:asciiTheme="minorHAnsi" w:hAnsiTheme="minorHAnsi"/>
+              </w:rPr>
+              <w:t>socl923_group_presentation_feedback1.Sheet1.Topic &amp; question</w:t>
+            </w:r>
+          </w:p>
+          <w:p>
+            <w:pPr>
+              <w:pStyle w:val="Normal"/>
+              <w:rPr>
+                <w:rFonts w:ascii="Calibri" w:hAnsi="Calibri" w:asciiTheme="minorHAnsi" w:hAnsiTheme="minorHAnsi"/>
+              </w:rPr>
+            </w:pPr>
             <w:r>
               <w:rPr>
                 <w:rFonts w:asciiTheme="minorHAnsi" w:hAnsiTheme="minorHAnsi" w:ascii="Calibri" w:hAnsi="Calibri"/>
               </w:rPr>
-              <w:t>socl923_group_presentation_feedback1.Sheet1.groups</w:t>
+            </w:r>
+          </w:p>
+          <w:p>
+            <w:pPr>
+              <w:pStyle w:val="Normal"/>
+              <w:rPr>
+                <w:rFonts w:ascii="Calibri" w:hAnsi="Calibri" w:asciiTheme="minorHAnsi" w:hAnsiTheme="minorHAnsi"/>
+              </w:rPr>
+            </w:pPr>
+            <w:r>
+              <w:rPr>
+                <w:rFonts w:ascii="Calibri" w:hAnsi="Calibri" w:asciiTheme="minorHAnsi" w:hAnsiTheme="minorHAnsi"/>
+              </w:rPr>
+              <w:t>socl923_group_presentation_feedback1.Sheet1.Relevance to MCS</w:t>
             </w:r>
           </w:p>
           <w:p>
@@ -545,9 +593,36 @@
             </w:pPr>
             <w:r>
               <w:rPr>
+                <w:rFonts w:ascii="Calibri" w:hAnsi="Calibri" w:asciiTheme="minorHAnsi" w:hAnsiTheme="minorHAnsi"/>
+              </w:rPr>
+              <w:t>socl923_group_presentation_feedback1.Sheet1.Relation to existing academic work</w:t>
+            </w:r>
+          </w:p>
+          <w:p>
+            <w:pPr>
+              <w:pStyle w:val="Normal"/>
+              <w:rPr>
+                <w:rFonts w:ascii="Calibri" w:hAnsi="Calibri" w:asciiTheme="minorHAnsi" w:hAnsiTheme="minorHAnsi"/>
+              </w:rPr>
+            </w:pPr>
+            <w:r>
+              <w:rPr>
                 <w:rFonts w:asciiTheme="minorHAnsi" w:hAnsiTheme="minorHAnsi" w:ascii="Calibri" w:hAnsi="Calibri"/>
               </w:rPr>
-              <w:t>socl923_group_presentation_feedback1.Sheet1.Topic &amp; question</w:t>
+            </w:r>
+          </w:p>
+          <w:p>
+            <w:pPr>
+              <w:pStyle w:val="Normal"/>
+              <w:rPr>
+                <w:rFonts w:ascii="Calibri" w:hAnsi="Calibri" w:asciiTheme="minorHAnsi" w:hAnsiTheme="minorHAnsi"/>
+              </w:rPr>
+            </w:pPr>
+            <w:r>
+              <w:rPr>
+                <w:rFonts w:ascii="Calibri" w:hAnsi="Calibri" w:asciiTheme="minorHAnsi" w:hAnsiTheme="minorHAnsi"/>
+              </w:rPr>
+              <w:t>socl923_group_presentation_feedback1.Sheet1.The methodology</w:t>
             </w:r>
           </w:p>
           <w:p>
@@ -572,115 +647,34 @@
             </w:pPr>
             <w:r>
               <w:rPr>
+                <w:rFonts w:ascii="Calibri" w:hAnsi="Calibri" w:asciiTheme="minorHAnsi" w:hAnsiTheme="minorHAnsi"/>
+              </w:rPr>
+              <w:t>socl923_group_presentation_feedback1.Sheet1.Presentation style</w:t>
+            </w:r>
+          </w:p>
+          <w:p>
+            <w:pPr>
+              <w:pStyle w:val="Normal"/>
+              <w:rPr>
+                <w:rFonts w:ascii="Calibri" w:hAnsi="Calibri" w:asciiTheme="minorHAnsi" w:hAnsiTheme="minorHAnsi"/>
+              </w:rPr>
+            </w:pPr>
+            <w:r>
+              <w:rPr>
                 <w:rFonts w:asciiTheme="minorHAnsi" w:hAnsiTheme="minorHAnsi" w:ascii="Calibri" w:hAnsi="Calibri"/>
               </w:rPr>
-              <w:t>socl923_group_presentation_feedback1.Sheet1.Relevance to MCS</w:t>
-            </w:r>
-          </w:p>
-          <w:p>
-            <w:pPr>
-              <w:pStyle w:val="Normal"/>
-              <w:rPr>
-                <w:rFonts w:ascii="Calibri" w:hAnsi="Calibri" w:asciiTheme="minorHAnsi" w:hAnsiTheme="minorHAnsi"/>
-              </w:rPr>
-            </w:pPr>
-            <w:r>
-              <w:rPr>
-                <w:rFonts w:asciiTheme="minorHAnsi" w:hAnsiTheme="minorHAnsi" w:ascii="Calibri" w:hAnsi="Calibri"/>
-              </w:rPr>
-            </w:r>
-          </w:p>
-          <w:p>
-            <w:pPr>
-              <w:pStyle w:val="Normal"/>
-              <w:rPr>
-                <w:rFonts w:ascii="Calibri" w:hAnsi="Calibri" w:asciiTheme="minorHAnsi" w:hAnsiTheme="minorHAnsi"/>
-              </w:rPr>
-            </w:pPr>
-            <w:r>
-              <w:rPr>
-                <w:rFonts w:asciiTheme="minorHAnsi" w:hAnsiTheme="minorHAnsi" w:ascii="Calibri" w:hAnsi="Calibri"/>
-              </w:rPr>
-              <w:t>socl923_group_presentation_feedback1.Sheet1.Relation to existing academic work</w:t>
-            </w:r>
-          </w:p>
-          <w:p>
-            <w:pPr>
-              <w:pStyle w:val="Normal"/>
-              <w:rPr>
-                <w:rFonts w:ascii="Calibri" w:hAnsi="Calibri" w:asciiTheme="minorHAnsi" w:hAnsiTheme="minorHAnsi"/>
-              </w:rPr>
-            </w:pPr>
-            <w:r>
-              <w:rPr>
-                <w:rFonts w:asciiTheme="minorHAnsi" w:hAnsiTheme="minorHAnsi" w:ascii="Calibri" w:hAnsi="Calibri"/>
-              </w:rPr>
-            </w:r>
-          </w:p>
-          <w:p>
-            <w:pPr>
-              <w:pStyle w:val="Normal"/>
-              <w:rPr>
-                <w:rFonts w:ascii="Calibri" w:hAnsi="Calibri" w:asciiTheme="minorHAnsi" w:hAnsiTheme="minorHAnsi"/>
-              </w:rPr>
-            </w:pPr>
-            <w:r>
-              <w:rPr>
-                <w:rFonts w:asciiTheme="minorHAnsi" w:hAnsiTheme="minorHAnsi" w:ascii="Calibri" w:hAnsi="Calibri"/>
-              </w:rPr>
-              <w:t>socl923_group_presentation_feedback1.Sheet1.The methodology</w:t>
-            </w:r>
-          </w:p>
-          <w:p>
-            <w:pPr>
-              <w:pStyle w:val="Normal"/>
-              <w:rPr>
-                <w:rFonts w:ascii="Calibri" w:hAnsi="Calibri" w:asciiTheme="minorHAnsi" w:hAnsiTheme="minorHAnsi"/>
-              </w:rPr>
-            </w:pPr>
-            <w:r>
-              <w:rPr>
-                <w:rFonts w:asciiTheme="minorHAnsi" w:hAnsiTheme="minorHAnsi" w:ascii="Calibri" w:hAnsi="Calibri"/>
-              </w:rPr>
-            </w:r>
-          </w:p>
-          <w:p>
-            <w:pPr>
-              <w:pStyle w:val="Normal"/>
-              <w:rPr>
-                <w:rFonts w:ascii="Calibri" w:hAnsi="Calibri" w:asciiTheme="minorHAnsi" w:hAnsiTheme="minorHAnsi"/>
-              </w:rPr>
-            </w:pPr>
-            <w:r>
-              <w:rPr>
-                <w:rFonts w:asciiTheme="minorHAnsi" w:hAnsiTheme="minorHAnsi" w:ascii="Calibri" w:hAnsi="Calibri"/>
-              </w:rPr>
-              <w:t>socl923_group_presentation_feedback1.Sheet1.Presentation style</w:t>
-            </w:r>
-          </w:p>
-          <w:p>
-            <w:pPr>
-              <w:pStyle w:val="Normal"/>
-              <w:rPr>
-                <w:rFonts w:ascii="Calibri" w:hAnsi="Calibri" w:asciiTheme="minorHAnsi" w:hAnsiTheme="minorHAnsi"/>
-              </w:rPr>
-            </w:pPr>
-            <w:r>
-              <w:rPr>
-                <w:rFonts w:asciiTheme="minorHAnsi" w:hAnsiTheme="minorHAnsi" w:ascii="Calibri" w:hAnsi="Calibri"/>
-              </w:rPr>
-            </w:r>
-          </w:p>
-          <w:p>
-            <w:pPr>
-              <w:pStyle w:val="Normal"/>
-              <w:rPr>
-                <w:rFonts w:ascii="Calibri" w:hAnsi="Calibri" w:asciiTheme="minorHAnsi" w:hAnsiTheme="minorHAnsi"/>
-              </w:rPr>
-            </w:pPr>
-            <w:r>
-              <w:rPr>
-                <w:rFonts w:asciiTheme="minorHAnsi" w:hAnsiTheme="minorHAnsi" w:ascii="Calibri" w:hAnsi="Calibri"/>
+            </w:r>
+          </w:p>
+          <w:p>
+            <w:pPr>
+              <w:pStyle w:val="Normal"/>
+              <w:rPr>
+                <w:rFonts w:ascii="Calibri" w:hAnsi="Calibri" w:asciiTheme="minorHAnsi" w:hAnsiTheme="minorHAnsi"/>
+              </w:rPr>
+            </w:pPr>
+            <w:r>
+              <w:rPr>
+                <w:rFonts w:ascii="Calibri" w:hAnsi="Calibri" w:asciiTheme="minorHAnsi" w:hAnsiTheme="minorHAnsi"/>
               </w:rPr>
               <w:t>socl923_group_presentation_feedback1.Sheet1.Suggestions</w:t>
             </w:r>
@@ -712,7 +706,7 @@
                 <wp:positionV relativeFrom="paragraph">
                   <wp:posOffset>140335</wp:posOffset>
                 </wp:positionV>
-                <wp:extent cx="229235" cy="229235"/>
+                <wp:extent cx="229870" cy="229870"/>
                 <wp:effectExtent l="0" t="0" r="19050" b="19050"/>
                 <wp:wrapNone/>
                 <wp:docPr id="1" name="Rectangle 1"/>
@@ -723,7 +717,7 @@
                       <wps:spPr>
                         <a:xfrm>
                           <a:off x="0" y="0"/>
-                          <a:ext cx="228600" cy="228600"/>
+                          <a:ext cx="229320" cy="229320"/>
                         </a:xfrm>
                         <a:prstGeom prst="rect">
                           <a:avLst/>
@@ -761,7 +755,7 @@
           </mc:Choice>
           <mc:Fallback>
             <w:pict>
-              <v:rect id="shape_0" ID="Rectangle 1" fillcolor="white" stroked="t" style="position:absolute;margin-left:354pt;margin-top:11.05pt;width:17.95pt;height:17.95pt" wp14:anchorId="2C30C22C">
+              <v:rect id="shape_0" ID="Rectangle 1" fillcolor="white" stroked="t" style="position:absolute;margin-left:354pt;margin-top:11.05pt;width:18pt;height:18pt" wp14:anchorId="2C30C22C">
                 <w10:wrap type="none"/>
                 <v:fill o:detectmouseclick="t" type="solid" color2="black"/>
                 <v:stroke color="black" weight="25560" joinstyle="round" endcap="flat"/>
@@ -840,17 +834,7 @@
           <w:rFonts w:cs="Arial" w:ascii="Calibri" w:hAnsi="Calibri" w:asciiTheme="minorHAnsi" w:hAnsiTheme="minorHAnsi"/>
         </w:rPr>
         <w:tab/>
-      </w:r>
-      <w:r>
-        <w:rPr>
-          <w:rFonts w:cs="Arial" w:ascii="Calibri" w:hAnsi="Calibri" w:asciiTheme="minorHAnsi" w:hAnsiTheme="minorHAnsi"/>
-        </w:rPr>
         <w:t>Adrian Mackenzie</w:t>
-      </w:r>
-      <w:r>
-        <w:rPr>
-          <w:rFonts w:cs="Arial" w:ascii="Calibri" w:hAnsi="Calibri" w:asciiTheme="minorHAnsi" w:hAnsiTheme="minorHAnsi"/>
-        </w:rPr>
         <w:tab/>
         <w:tab/>
         <w:tab/>
@@ -896,19 +880,7 @@
         <w:t>Date:</w:t>
         <w:tab/>
         <w:tab/>
-      </w:r>
-      <w:r>
-        <w:rPr>
-          <w:rFonts w:cs="Arial" w:ascii="Calibri" w:hAnsi="Calibri" w:asciiTheme="minorHAnsi" w:hAnsiTheme="minorHAnsi"/>
-          <w:b/>
-        </w:rPr>
         <w:t>28 March 2017</w:t>
-      </w:r>
-      <w:r>
-        <w:rPr>
-          <w:rFonts w:cs="Arial" w:ascii="Calibri" w:hAnsi="Calibri" w:asciiTheme="minorHAnsi" w:hAnsiTheme="minorHAnsi"/>
-          <w:b/>
-        </w:rPr>
         <w:tab/>
       </w:r>
       <w:r>
@@ -1181,7 +1153,7 @@
     </w:pPr>
     <w:rPr>
       <w:rFonts w:ascii="Times New Roman" w:hAnsi="Times New Roman" w:eastAsia="Times New Roman" w:cs="Times New Roman"/>
-      <w:color w:val="auto"/>
+      <w:color w:val="00000A"/>
       <w:sz w:val="20"/>
       <w:szCs w:val="20"/>
       <w:lang w:val="en-GB" w:eastAsia="en-US" w:bidi="ar-SA"/>

</xml_diff>